<commit_message>
Update Strategy and Plan - Contoso.docx
</commit_message>
<xml_diff>
--- a/docs/CAF Strategy and Plan/Strategy and Plan - Contoso.docx
+++ b/docs/CAF Strategy and Plan/Strategy and Plan - Contoso.docx
@@ -220,21 +220,7 @@
         <w:rPr>
           <w:rFonts w:ascii="Segoe UI" w:hAnsi="Segoe UI" w:cs="Segoe UI"/>
         </w:rPr>
-        <w:t xml:space="preserve">While on the cloud adoption journey for </w:t>
-      </w:r>
-      <w:proofErr w:type="gramStart"/>
-      <w:r>
-        <w:rPr>
-          <w:rFonts w:ascii="Segoe UI" w:hAnsi="Segoe UI" w:cs="Segoe UI"/>
-        </w:rPr>
-        <w:t>a number of</w:t>
-      </w:r>
-      <w:proofErr w:type="gramEnd"/>
-      <w:r>
-        <w:rPr>
-          <w:rFonts w:ascii="Segoe UI" w:hAnsi="Segoe UI" w:cs="Segoe UI"/>
-        </w:rPr>
-        <w:t xml:space="preserve"> years, </w:t>
+        <w:t xml:space="preserve">While on the cloud adoption journey for a number of years, </w:t>
       </w:r>
       <w:r>
         <w:rPr>
@@ -1914,6 +1900,12 @@
                 <w:rFonts w:ascii="Segoe UI" w:hAnsi="Segoe UI" w:cs="Segoe UI"/>
               </w:rPr>
               <w:t>Providing the “</w:t>
+            </w:r>
+            <w:r>
+              <w:rPr>
+                <w:rFonts w:ascii="Segoe UI" w:hAnsi="Segoe UI" w:cs="Segoe UI"/>
+              </w:rPr>
+              <w:t>*</w:t>
             </w:r>
             <w:proofErr w:type="spellStart"/>
             <w:r>
@@ -13467,27 +13459,7 @@
                 <w:sz w:val="18"/>
                 <w:szCs w:val="18"/>
               </w:rPr>
-              <w:t>"key</w:t>
-            </w:r>
-            <w:proofErr w:type="gramStart"/>
-            <w:r>
-              <w:rPr>
-                <w:rFonts w:ascii="Consolas" w:eastAsia="Times New Roman" w:hAnsi="Consolas" w:cs="Courier New"/>
-                <w:color w:val="171717"/>
-                <w:sz w:val="18"/>
-                <w:szCs w:val="18"/>
-              </w:rPr>
-              <w:t>" :</w:t>
-            </w:r>
-            <w:proofErr w:type="gramEnd"/>
-            <w:r>
-              <w:rPr>
-                <w:rFonts w:ascii="Consolas" w:eastAsia="Times New Roman" w:hAnsi="Consolas" w:cs="Courier New"/>
-                <w:color w:val="171717"/>
-                <w:sz w:val="18"/>
-                <w:szCs w:val="18"/>
-              </w:rPr>
-              <w:t xml:space="preserve"> "value"</w:t>
+              <w:t>"key" : "value"</w:t>
             </w:r>
           </w:p>
         </w:tc>
@@ -13527,27 +13499,7 @@
                 <w:sz w:val="18"/>
                 <w:szCs w:val="18"/>
               </w:rPr>
-              <w:t>"department</w:t>
-            </w:r>
-            <w:proofErr w:type="gramStart"/>
-            <w:r>
-              <w:rPr>
-                <w:rFonts w:ascii="Consolas" w:eastAsia="Times New Roman" w:hAnsi="Consolas" w:cs="Courier New"/>
-                <w:color w:val="171717"/>
-                <w:sz w:val="18"/>
-                <w:szCs w:val="18"/>
-              </w:rPr>
-              <w:t>" :</w:t>
-            </w:r>
-            <w:proofErr w:type="gramEnd"/>
-            <w:r>
-              <w:rPr>
-                <w:rFonts w:ascii="Consolas" w:eastAsia="Times New Roman" w:hAnsi="Consolas" w:cs="Courier New"/>
-                <w:color w:val="171717"/>
-                <w:sz w:val="18"/>
-                <w:szCs w:val="18"/>
-              </w:rPr>
-              <w:t xml:space="preserve"> "Central IT"</w:t>
+              <w:t>"department" : "Central IT"</w:t>
             </w:r>
           </w:p>
         </w:tc>
@@ -14701,18 +14653,10 @@
         </w:numPr>
       </w:pPr>
       <w:r>
-        <w:t xml:space="preserve">Implementation of cost management will be through Azure Cost </w:t>
-      </w:r>
-      <w:proofErr w:type="gramStart"/>
-      <w:r>
-        <w:t>Management</w:t>
-      </w:r>
-      <w:r>
-        <w:t>,</w:t>
-      </w:r>
-      <w:proofErr w:type="gramEnd"/>
-      <w:r>
-        <w:t xml:space="preserve"> budgets will be applied to each scope</w:t>
+        <w:t>Implementation of cost management will be through Azure Cost Management</w:t>
+      </w:r>
+      <w:r>
+        <w:t>, budgets will be applied to each scope</w:t>
       </w:r>
       <w:r>
         <w:t xml:space="preserve"> and visible to budget owners.</w:t>

</xml_diff>